<commit_message>
add more codes and markdowns
</commit_message>
<xml_diff>
--- a/Project Team Task Assignment/Fintech 5Falcon Project Draft Option 2.docx
+++ b/Project Team Task Assignment/Fintech 5Falcon Project Draft Option 2.docx
@@ -161,40 +161,63 @@
         <w:t xml:space="preserve">: </w:t>
       </w:r>
       <w:r>
-        <w:t xml:space="preserve">The aim of the project is to </w:t>
-      </w:r>
-      <w:r>
-        <w:t>b</w:t>
+        <w:t>The aim of the project is to b</w:t>
       </w:r>
       <w:r>
         <w:t xml:space="preserve">uild </w:t>
       </w:r>
       <w:r>
         <w:t>an app that looks at potential used vehicle arbitrage</w:t>
-      </w:r>
-    </w:p>
-    <w:p/>
-    <w:p>
-      <w:r>
-        <w:t>Reason:</w:t>
-      </w:r>
-      <w:r>
-        <w:t xml:space="preserve"> </w:t>
-      </w:r>
-      <w:r>
-        <w:t>used car prices are at highs and not expected to come down for 18 months or so</w:t>
       </w:r>
     </w:p>
     <w:p>
       <w:r>
-        <w:t>With Carmax and Caravana offering to buy used vehicles, I think there may be a play that exists between an individual selling their vehicle and the offer from Carmax and Caravana. Basically, an individual would struggle to sell their vehicle at these elevated prices, maybe they can but most people selling are close to distressed or at a minimum looking to unlock liquidity where they can. The app would look/work something like this....enter the vin into the Carmax/Caravana site to see what they would pay for it, if the price or negotiated price is below a return threshold, say 15%, over the asking price then you make an offer to buy, if the offer is accepted, you automatically sell the vehicle to Carmax/Caravana and schedule a pick up by them. (edited)</w:t>
+        <w:t>Reason:</w:t>
+      </w:r>
+      <w:r>
+        <w:t xml:space="preserve"> </w:t>
+      </w:r>
+      <w:r>
+        <w:t>used car prices are at highs and not expected to come down for 18 months or so</w:t>
       </w:r>
     </w:p>
-    <w:p/>
-    <w:p/>
-    <w:p/>
-    <w:p/>
-    <w:p/>
+    <w:p>
+      <w:r>
+        <w:t xml:space="preserve">With </w:t>
+      </w:r>
+      <w:proofErr w:type="spellStart"/>
+      <w:r>
+        <w:t>Carmax</w:t>
+      </w:r>
+      <w:proofErr w:type="spellEnd"/>
+      <w:r>
+        <w:t xml:space="preserve"> and Caravana offering to buy used vehicles, I think there may be a play that exists between an individual selling their vehicle and the offer from </w:t>
+      </w:r>
+      <w:proofErr w:type="spellStart"/>
+      <w:r>
+        <w:t>Carmax</w:t>
+      </w:r>
+      <w:proofErr w:type="spellEnd"/>
+      <w:r>
+        <w:t xml:space="preserve"> and Caravana. Basically, an individual would struggle to sell their vehicle at these elevated prices, maybe they can but most people selling are close to distressed or at a minimum looking to unlock liquidity where they can. The app would look/work something like this....enter the vin into the </w:t>
+      </w:r>
+      <w:proofErr w:type="spellStart"/>
+      <w:r>
+        <w:t>Carmax</w:t>
+      </w:r>
+      <w:proofErr w:type="spellEnd"/>
+      <w:r>
+        <w:t xml:space="preserve">/Caravana site to see what they would pay for it, if the price or negotiated price is below a return threshold, say 15%, over the asking price then you make an offer to buy, if the offer is accepted, you automatically sell the vehicle to </w:t>
+      </w:r>
+      <w:proofErr w:type="spellStart"/>
+      <w:r>
+        <w:t>Carmax</w:t>
+      </w:r>
+      <w:proofErr w:type="spellEnd"/>
+      <w:r>
+        <w:t>/Caravana and schedule a pick up by them. (edited)</w:t>
+      </w:r>
+    </w:p>
     <w:p>
       <w:pPr>
         <w:rPr>
@@ -422,7 +445,6 @@
         </w:numPr>
       </w:pPr>
       <w:r>
-        <w:lastRenderedPageBreak/>
         <w:t xml:space="preserve">A record of </w:t>
       </w:r>
       <w:r>
@@ -704,6 +726,7 @@
           </w:tcPr>
           <w:p>
             <w:r>
+              <w:lastRenderedPageBreak/>
               <w:t>Sprint 4</w:t>
             </w:r>
           </w:p>

</xml_diff>